<commit_message>
Kezdetleges kód, előkészületek, specifikáció vázlat
</commit_message>
<xml_diff>
--- a/Dokumentácio.docx
+++ b/Dokumentácio.docx
@@ -1,6 +1,6 @@
 
 <file path=word/document.xml><?xml version="1.0" encoding="utf-8"?>
-<w:document xmlns:wpc="http://schemas.microsoft.com/office/word/2010/wordprocessingCanvas" xmlns:cx="http://schemas.microsoft.com/office/drawing/2014/chartex" xmlns:cx1="http://schemas.microsoft.com/office/drawing/2015/9/8/chartex" xmlns:cx2="http://schemas.microsoft.com/office/drawing/2015/10/21/chartex" xmlns:cx3="http://schemas.microsoft.com/office/drawing/2016/5/9/chartex" xmlns:cx4="http://schemas.microsoft.com/office/drawing/2016/5/10/chartex" xmlns:cx5="http://schemas.microsoft.com/office/drawing/2016/5/11/chartex" xmlns:cx6="http://schemas.microsoft.com/office/drawing/2016/5/12/chartex" xmlns:cx7="http://schemas.microsoft.com/office/drawing/2016/5/13/chartex" xmlns:cx8="http://schemas.microsoft.com/office/drawing/2016/5/14/chartex" xmlns:mc="http://schemas.openxmlformats.org/markup-compatibility/2006" xmlns:aink="http://schemas.microsoft.com/office/drawing/2016/ink" xmlns:am3d="http://schemas.microsoft.com/office/drawing/2017/model3d" xmlns:o="urn:schemas-microsoft-com:office:office" xmlns:r="http://schemas.openxmlformats.org/officeDocument/2006/relationships" xmlns:m="http://schemas.openxmlformats.org/officeDocument/2006/math" xmlns:v="urn:schemas-microsoft-com:vml" xmlns:wp14="http://schemas.microsoft.com/office/word/2010/wordprocessingDrawing" xmlns:wp="http://schemas.openxmlformats.org/drawingml/2006/wordprocessingDrawing" xmlns:w10="urn:schemas-microsoft-com:office:word" xmlns:w="http://schemas.openxmlformats.org/wordprocessingml/2006/main" xmlns:w14="http://schemas.microsoft.com/office/word/2010/wordml" xmlns:w15="http://schemas.microsoft.com/office/word/2012/wordml" xmlns:w16cex="http://schemas.microsoft.com/office/word/2018/wordml/cex" xmlns:w16cid="http://schemas.microsoft.com/office/word/2016/wordml/cid" xmlns:w16="http://schemas.microsoft.com/office/word/2018/wordml" xmlns:w16sdtdh="http://schemas.microsoft.com/office/word/2020/wordml/sdtdatahash" xmlns:w16se="http://schemas.microsoft.com/office/word/2015/wordml/symex" xmlns:wpg="http://schemas.microsoft.com/office/word/2010/wordprocessingGroup" xmlns:wpi="http://schemas.microsoft.com/office/word/2010/wordprocessingInk" xmlns:wne="http://schemas.microsoft.com/office/word/2006/wordml" xmlns:wps="http://schemas.microsoft.com/office/word/2010/wordprocessingShape" mc:Ignorable="w14 w15 w16se w16cid w16 w16cex w16sdtdh wp14">
+<w:document xmlns:wpc="http://schemas.microsoft.com/office/word/2010/wordprocessingCanvas" xmlns:cx="http://schemas.microsoft.com/office/drawing/2014/chartex" xmlns:cx1="http://schemas.microsoft.com/office/drawing/2015/9/8/chartex" xmlns:cx2="http://schemas.microsoft.com/office/drawing/2015/10/21/chartex" xmlns:cx3="http://schemas.microsoft.com/office/drawing/2016/5/9/chartex" xmlns:cx4="http://schemas.microsoft.com/office/drawing/2016/5/10/chartex" xmlns:cx5="http://schemas.microsoft.com/office/drawing/2016/5/11/chartex" xmlns:cx6="http://schemas.microsoft.com/office/drawing/2016/5/12/chartex" xmlns:cx7="http://schemas.microsoft.com/office/drawing/2016/5/13/chartex" xmlns:cx8="http://schemas.microsoft.com/office/drawing/2016/5/14/chartex" xmlns:mc="http://schemas.openxmlformats.org/markup-compatibility/2006" xmlns:aink="http://schemas.microsoft.com/office/drawing/2016/ink" xmlns:am3d="http://schemas.microsoft.com/office/drawing/2017/model3d" xmlns:o="urn:schemas-microsoft-com:office:office" xmlns:oel="http://schemas.microsoft.com/office/2019/extlst" xmlns:r="http://schemas.openxmlformats.org/officeDocument/2006/relationships" xmlns:m="http://schemas.openxmlformats.org/officeDocument/2006/math" xmlns:v="urn:schemas-microsoft-com:vml" xmlns:wp14="http://schemas.microsoft.com/office/word/2010/wordprocessingDrawing" xmlns:wp="http://schemas.openxmlformats.org/drawingml/2006/wordprocessingDrawing" xmlns:w10="urn:schemas-microsoft-com:office:word" xmlns:w="http://schemas.openxmlformats.org/wordprocessingml/2006/main" xmlns:w14="http://schemas.microsoft.com/office/word/2010/wordml" xmlns:w15="http://schemas.microsoft.com/office/word/2012/wordml" xmlns:w16cex="http://schemas.microsoft.com/office/word/2018/wordml/cex" xmlns:w16cid="http://schemas.microsoft.com/office/word/2016/wordml/cid" xmlns:w16="http://schemas.microsoft.com/office/word/2018/wordml" xmlns:w16du="http://schemas.microsoft.com/office/word/2023/wordml/word16du" xmlns:w16sdtdh="http://schemas.microsoft.com/office/word/2020/wordml/sdtdatahash" xmlns:w16sdtfl="http://schemas.microsoft.com/office/word/2024/wordml/sdtformatlock" xmlns:w16se="http://schemas.microsoft.com/office/word/2015/wordml/symex" xmlns:wpg="http://schemas.microsoft.com/office/word/2010/wordprocessingGroup" xmlns:wpi="http://schemas.microsoft.com/office/word/2010/wordprocessingInk" xmlns:wne="http://schemas.microsoft.com/office/word/2006/wordml" xmlns:wps="http://schemas.microsoft.com/office/word/2010/wordprocessingShape" mc:Ignorable="w14 w15 w16se w16cid w16 w16cex w16sdtdh w16sdtfl w16du wp14">
   <w:body>
     <w:sdt>
       <w:sdtPr>
@@ -200,7 +200,7 @@
                     <v:stroke joinstyle="miter"/>
                     <v:path gradientshapeok="t" o:connecttype="rect"/>
                   </v:shapetype>
-                  <v:shape id="Szövegdoboz 11" o:spid="_x0000_s1026" type="#_x0000_t202" style="position:absolute;margin-left:0;margin-top:0;width:493.9pt;height:44.6pt;z-index:251674624;visibility:visible;mso-wrap-style:square;mso-width-percent:980;mso-height-percent:0;mso-top-percent:800;mso-wrap-distance-left:9pt;mso-wrap-distance-top:0;mso-wrap-distance-right:9pt;mso-wrap-distance-bottom:0;mso-position-horizontal:left;mso-position-horizontal-relative:margin;mso-position-vertical-relative:margin;mso-width-percent:980;mso-height-percent:0;mso-top-percent:800;mso-width-relative:margin;mso-height-relative:page;v-text-anchor:top" o:gfxdata="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" filled="f" stroked="f">
+                  <v:shape id="Szövegdoboz 11" o:spid="_x0000_s1026" type="#_x0000_t202" style="position:absolute;margin-left:0;margin-top:0;width:493.9pt;height:44.6pt;z-index:251674624;visibility:visible;mso-wrap-style:square;mso-width-percent:980;mso-height-percent:0;mso-top-percent:800;mso-wrap-distance-left:9pt;mso-wrap-distance-top:0;mso-wrap-distance-right:9pt;mso-wrap-distance-bottom:0;mso-position-horizontal:left;mso-position-horizontal-relative:margin;mso-position-vertical-relative:margin;mso-width-percent:980;mso-height-percent:0;mso-top-percent:800;mso-width-relative:margin;mso-height-relative:page;v-text-anchor:top" o:gfxdata="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" filled="f" stroked="f">
                     <v:textbox>
                       <w:txbxContent>
                         <w:p>
@@ -307,7 +307,6 @@
                                     <w:dataBinding w:prefixMappings="xmlns:ns0='http://schemas.openxmlformats.org/package/2006/metadata/core-properties' xmlns:ns1='http://purl.org/dc/elements/1.1/'" w:xpath="/ns0:coreProperties[1]/ns1:title[1]" w:storeItemID="{6C3C8BC8-F283-45AE-878A-BAB7291924A1}"/>
                                     <w:text/>
                                   </w:sdtPr>
-                                  <w:sdtEndPr/>
                                   <w:sdtContent>
                                     <w:r>
                                       <w:rPr>
@@ -337,7 +336,7 @@
               </mc:Choice>
               <mc:Fallback>
                 <w:pict>
-                  <v:shape w14:anchorId="544DBA9C" id="Szövegdoboz 26" o:spid="_x0000_s1027" type="#_x0000_t202" style="position:absolute;margin-left:0;margin-top:0;width:473.75pt;height:69.8pt;z-index:251669504;visibility:visible;mso-wrap-style:square;mso-width-percent:940;mso-height-percent:0;mso-top-percent:700;mso-wrap-distance-left:9pt;mso-wrap-distance-top:0;mso-wrap-distance-right:9pt;mso-wrap-distance-bottom:0;mso-position-horizontal:left;mso-position-horizontal-relative:margin;mso-position-vertical-relative:margin;mso-width-percent:940;mso-height-percent:0;mso-top-percent:700;mso-width-relative:margin;mso-height-relative:page;v-text-anchor:bottom" o:gfxdata="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" filled="f" stroked="f">
+                  <v:shape w14:anchorId="544DBA9C" id="Szövegdoboz 26" o:spid="_x0000_s1027" type="#_x0000_t202" style="position:absolute;margin-left:0;margin-top:0;width:473.75pt;height:69.8pt;z-index:251669504;visibility:visible;mso-wrap-style:square;mso-width-percent:940;mso-height-percent:0;mso-top-percent:700;mso-wrap-distance-left:9pt;mso-wrap-distance-top:0;mso-wrap-distance-right:9pt;mso-wrap-distance-bottom:0;mso-position-horizontal:left;mso-position-horizontal-relative:margin;mso-position-vertical-relative:margin;mso-width-percent:940;mso-height-percent:0;mso-top-percent:700;mso-width-relative:margin;mso-height-relative:page;v-text-anchor:bottom" o:gfxdata="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" filled="f" stroked="f">
                     <v:textbox>
                       <w:txbxContent>
                         <w:p>
@@ -357,7 +356,6 @@
                               <w:dataBinding w:prefixMappings="xmlns:ns0='http://schemas.openxmlformats.org/package/2006/metadata/core-properties' xmlns:ns1='http://purl.org/dc/elements/1.1/'" w:xpath="/ns0:coreProperties[1]/ns1:title[1]" w:storeItemID="{6C3C8BC8-F283-45AE-878A-BAB7291924A1}"/>
                               <w:text/>
                             </w:sdtPr>
-                            <w:sdtEndPr/>
                             <w:sdtContent>
                               <w:r>
                                 <w:rPr>
@@ -747,7 +745,6 @@
                                     <w:dataBinding w:prefixMappings="xmlns:ns0='http://schemas.openxmlformats.org/package/2006/metadata/core-properties' xmlns:ns1='http://purl.org/dc/elements/1.1/'" w:xpath="/ns0:coreProperties[1]/ns1:subject[1]" w:storeItemID="{6C3C8BC8-F283-45AE-878A-BAB7291924A1}"/>
                                     <w:text/>
                                   </w:sdtPr>
-                                  <w:sdtEndPr/>
                                   <w:sdtContent>
                                     <w:r>
                                       <w:rPr>
@@ -786,7 +783,7 @@
               </mc:Choice>
               <mc:Fallback>
                 <w:pict>
-                  <v:shape w14:anchorId="12C72D78" id="Szövegdoboz 24" o:spid="_x0000_s1028" type="#_x0000_t202" style="position:absolute;margin-left:0;margin-top:0;width:473.75pt;height:63.35pt;z-index:251668480;visibility:visible;mso-wrap-style:square;mso-width-percent:940;mso-height-percent:0;mso-top-percent:870;mso-wrap-distance-left:9pt;mso-wrap-distance-top:0;mso-wrap-distance-right:9pt;mso-wrap-distance-bottom:0;mso-position-horizontal:left;mso-position-horizontal-relative:margin;mso-position-vertical-relative:margin;mso-width-percent:940;mso-height-percent:0;mso-top-percent:870;mso-width-relative:margin;mso-height-relative:page;v-text-anchor:top" o:gfxdata="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" filled="f" stroked="f">
+                  <v:shape w14:anchorId="12C72D78" id="Szövegdoboz 24" o:spid="_x0000_s1028" type="#_x0000_t202" style="position:absolute;margin-left:0;margin-top:0;width:473.75pt;height:63.35pt;z-index:251668480;visibility:visible;mso-wrap-style:square;mso-width-percent:940;mso-height-percent:0;mso-top-percent:870;mso-wrap-distance-left:9pt;mso-wrap-distance-top:0;mso-wrap-distance-right:9pt;mso-wrap-distance-bottom:0;mso-position-horizontal:left;mso-position-horizontal-relative:margin;mso-position-vertical-relative:margin;mso-width-percent:940;mso-height-percent:0;mso-top-percent:870;mso-width-relative:margin;mso-height-relative:page;v-text-anchor:top" o:gfxdata="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" filled="f" stroked="f">
                     <v:textbox>
                       <w:txbxContent>
                         <w:p>
@@ -807,7 +804,6 @@
                               <w:dataBinding w:prefixMappings="xmlns:ns0='http://schemas.openxmlformats.org/package/2006/metadata/core-properties' xmlns:ns1='http://purl.org/dc/elements/1.1/'" w:xpath="/ns0:coreProperties[1]/ns1:subject[1]" w:storeItemID="{6C3C8BC8-F283-45AE-878A-BAB7291924A1}"/>
                               <w:text/>
                             </w:sdtPr>
-                            <w:sdtEndPr/>
                             <w:sdtContent>
                               <w:r>
                                 <w:rPr>
@@ -1160,6 +1156,45 @@
       <w:r>
         <w:t>Adatok kiíratása a programon belül az SQL-adatbázisból</w:t>
       </w:r>
+      <w:r>
+        <w:t xml:space="preserve"> (</w:t>
+      </w:r>
+      <w:r>
+        <w:t>adatKiiras.cs</w:t>
+      </w:r>
+      <w:r>
+        <w:t>)</w:t>
+      </w:r>
+    </w:p>
+    <w:p>
+      <w:pPr>
+        <w:pStyle w:val="NormlWeb"/>
+        <w:numPr>
+          <w:ilvl w:val="0"/>
+          <w:numId w:val="7"/>
+        </w:numPr>
+      </w:pPr>
+      <w:r>
+        <w:t>Tová</w:t>
+      </w:r>
+      <w:r>
+        <w:t>bbi szükséges kód elkészítése (Form1.cs)</w:t>
+      </w:r>
+    </w:p>
+    <w:p>
+      <w:pPr>
+        <w:pStyle w:val="NormlWeb"/>
+        <w:numPr>
+          <w:ilvl w:val="0"/>
+          <w:numId w:val="7"/>
+        </w:numPr>
+      </w:pPr>
+      <w:r>
+        <w:t xml:space="preserve">HTML: </w:t>
+      </w:r>
+      <w:r>
+        <w:t>Adatlogika + JS funkciók + táblázatok</w:t>
+      </w:r>
     </w:p>
     <w:p>
       <w:pPr>
@@ -1199,6 +1234,30 @@
       <w:r>
         <w:t>Adatbevitel megvalósítása a programon belül az SQL-adatbázisba</w:t>
       </w:r>
+      <w:r>
+        <w:t xml:space="preserve"> (</w:t>
+      </w:r>
+      <w:r>
+        <w:t>adatBevitel.cs</w:t>
+      </w:r>
+      <w:r>
+        <w:t>)</w:t>
+      </w:r>
+    </w:p>
+    <w:p>
+      <w:pPr>
+        <w:pStyle w:val="NormlWeb"/>
+        <w:numPr>
+          <w:ilvl w:val="0"/>
+          <w:numId w:val="8"/>
+        </w:numPr>
+      </w:pPr>
+      <w:r>
+        <w:t xml:space="preserve">HTML: </w:t>
+      </w:r>
+      <w:r>
+        <w:t>Design + HTML szerkezet + vizualizációk</w:t>
+      </w:r>
     </w:p>
     <w:p>
       <w:r>
@@ -1254,7 +1313,42 @@
           <w:rStyle w:val="Kiemels2"/>
           <w:rFonts w:eastAsiaTheme="majorEastAsia"/>
         </w:rPr>
-        <w:t>SQL-ből történő kiíratás a programban:</w:t>
+        <w:t>SQL-ből történő kiíratás a programban</w:t>
+      </w:r>
+      <w:r>
+        <w:rPr>
+          <w:rStyle w:val="Kiemels2"/>
+          <w:rFonts w:eastAsiaTheme="majorEastAsia"/>
+        </w:rPr>
+        <w:t xml:space="preserve"> </w:t>
+      </w:r>
+      <w:r>
+        <w:rPr>
+          <w:rStyle w:val="Kiemels2"/>
+          <w:rFonts w:eastAsiaTheme="majorEastAsia"/>
+        </w:rPr>
+        <w:t>(</w:t>
+      </w:r>
+      <w:r>
+        <w:rPr>
+          <w:rStyle w:val="Kiemels2"/>
+          <w:rFonts w:eastAsiaTheme="majorEastAsia"/>
+        </w:rPr>
+        <w:t>adatKiiras.cs</w:t>
+      </w:r>
+      <w:r>
+        <w:rPr>
+          <w:rStyle w:val="Kiemels2"/>
+          <w:rFonts w:eastAsiaTheme="majorEastAsia"/>
+        </w:rPr>
+        <w:t>)</w:t>
+      </w:r>
+      <w:r>
+        <w:rPr>
+          <w:rStyle w:val="Kiemels2"/>
+          <w:rFonts w:eastAsiaTheme="majorEastAsia"/>
+        </w:rPr>
+        <w:t>:</w:t>
       </w:r>
       <w:r>
         <w:t xml:space="preserve"> Utasi Zalán Zoltán</w:t>
@@ -1292,11 +1386,145 @@
           <w:rStyle w:val="Kiemels2"/>
           <w:rFonts w:eastAsiaTheme="majorEastAsia"/>
         </w:rPr>
-        <w:t>Adatbevitel SQL-be a programon keresztül:</w:t>
+        <w:t>Adatbevitel SQL-be a programon keresztül</w:t>
+      </w:r>
+      <w:r>
+        <w:rPr>
+          <w:rStyle w:val="Kiemels2"/>
+          <w:rFonts w:eastAsiaTheme="majorEastAsia"/>
+        </w:rPr>
+        <w:t xml:space="preserve"> (</w:t>
+      </w:r>
+      <w:r>
+        <w:rPr>
+          <w:rStyle w:val="Kiemels2"/>
+          <w:rFonts w:eastAsiaTheme="majorEastAsia"/>
+        </w:rPr>
+        <w:t>adatBevitel.cs</w:t>
+      </w:r>
+      <w:r>
+        <w:rPr>
+          <w:rStyle w:val="Kiemels2"/>
+          <w:rFonts w:eastAsiaTheme="majorEastAsia"/>
+        </w:rPr>
+        <w:t>)</w:t>
+      </w:r>
+      <w:r>
+        <w:rPr>
+          <w:rStyle w:val="Kiemels2"/>
+          <w:rFonts w:eastAsiaTheme="majorEastAsia"/>
+        </w:rPr>
+        <w:t>:</w:t>
       </w:r>
       <w:r>
         <w:t xml:space="preserve"> Tóth Kornél</w:t>
       </w:r>
+    </w:p>
+    <w:p>
+      <w:pPr>
+        <w:pStyle w:val="NormlWeb"/>
+        <w:numPr>
+          <w:ilvl w:val="0"/>
+          <w:numId w:val="9"/>
+        </w:numPr>
+        <w:rPr>
+          <w:b/>
+          <w:bCs/>
+        </w:rPr>
+      </w:pPr>
+      <w:r>
+        <w:rPr>
+          <w:b/>
+          <w:bCs/>
+        </w:rPr>
+        <w:t>További szükséges kód elkészítése (Form1.cs)</w:t>
+      </w:r>
+      <w:r>
+        <w:rPr>
+          <w:b/>
+          <w:bCs/>
+        </w:rPr>
+        <w:t xml:space="preserve">: </w:t>
+      </w:r>
+      <w:r>
+        <w:t>Utasi Zalán Zoltán</w:t>
+      </w:r>
+    </w:p>
+    <w:p>
+      <w:pPr>
+        <w:pStyle w:val="NormlWeb"/>
+        <w:numPr>
+          <w:ilvl w:val="0"/>
+          <w:numId w:val="9"/>
+        </w:numPr>
+        <w:rPr>
+          <w:b/>
+          <w:bCs/>
+        </w:rPr>
+      </w:pPr>
+      <w:r>
+        <w:rPr>
+          <w:b/>
+          <w:bCs/>
+        </w:rPr>
+        <w:t>HTML: Adatlogika + JS funkciók + táblázatok</w:t>
+      </w:r>
+      <w:r>
+        <w:rPr>
+          <w:b/>
+          <w:bCs/>
+        </w:rPr>
+        <w:t xml:space="preserve">: </w:t>
+      </w:r>
+      <w:r>
+        <w:t>Utasi Zalán Zoltán</w:t>
+      </w:r>
+    </w:p>
+    <w:p>
+      <w:pPr>
+        <w:pStyle w:val="NormlWeb"/>
+        <w:numPr>
+          <w:ilvl w:val="0"/>
+          <w:numId w:val="9"/>
+        </w:numPr>
+        <w:rPr>
+          <w:b/>
+          <w:bCs/>
+        </w:rPr>
+      </w:pPr>
+      <w:r>
+        <w:rPr>
+          <w:b/>
+          <w:bCs/>
+        </w:rPr>
+        <w:t>HTML: Design + HTML szerkezet + vizualizációk</w:t>
+      </w:r>
+      <w:r>
+        <w:rPr>
+          <w:b/>
+          <w:bCs/>
+        </w:rPr>
+        <w:t xml:space="preserve">: </w:t>
+      </w:r>
+      <w:r>
+        <w:t>Tóth Kornél</w:t>
+      </w:r>
+    </w:p>
+    <w:p>
+      <w:pPr>
+        <w:pStyle w:val="NormlWeb"/>
+        <w:ind w:left="720"/>
+        <w:rPr>
+          <w:b/>
+          <w:bCs/>
+        </w:rPr>
+      </w:pPr>
+    </w:p>
+    <w:p>
+      <w:pPr>
+        <w:pStyle w:val="NormlWeb"/>
+        <w:ind w:left="720"/>
+      </w:pPr>
     </w:p>
     <w:p>
       <w:pPr>
@@ -1318,7 +1546,7 @@
 </file>
 
 <file path=word/endnotes.xml><?xml version="1.0" encoding="utf-8"?>
-<w:endnotes xmlns:wpc="http://schemas.microsoft.com/office/word/2010/wordprocessingCanvas" xmlns:cx="http://schemas.microsoft.com/office/drawing/2014/chartex" xmlns:cx1="http://schemas.microsoft.com/office/drawing/2015/9/8/chartex" xmlns:cx2="http://schemas.microsoft.com/office/drawing/2015/10/21/chartex" xmlns:cx3="http://schemas.microsoft.com/office/drawing/2016/5/9/chartex" xmlns:cx4="http://schemas.microsoft.com/office/drawing/2016/5/10/chartex" xmlns:cx5="http://schemas.microsoft.com/office/drawing/2016/5/11/chartex" xmlns:cx6="http://schemas.microsoft.com/office/drawing/2016/5/12/chartex" xmlns:cx7="http://schemas.microsoft.com/office/drawing/2016/5/13/chartex" xmlns:cx8="http://schemas.microsoft.com/office/drawing/2016/5/14/chartex" xmlns:mc="http://schemas.openxmlformats.org/markup-compatibility/2006" xmlns:aink="http://schemas.microsoft.com/office/drawing/2016/ink" xmlns:am3d="http://schemas.microsoft.com/office/drawing/2017/model3d" xmlns:o="urn:schemas-microsoft-com:office:office" xmlns:r="http://schemas.openxmlformats.org/officeDocument/2006/relationships" xmlns:m="http://schemas.openxmlformats.org/officeDocument/2006/math" xmlns:v="urn:schemas-microsoft-com:vml" xmlns:wp14="http://schemas.microsoft.com/office/word/2010/wordprocessingDrawing" xmlns:wp="http://schemas.openxmlformats.org/drawingml/2006/wordprocessingDrawing" xmlns:w10="urn:schemas-microsoft-com:office:word" xmlns:w="http://schemas.openxmlformats.org/wordprocessingml/2006/main" xmlns:w14="http://schemas.microsoft.com/office/word/2010/wordml" xmlns:w15="http://schemas.microsoft.com/office/word/2012/wordml" xmlns:w16cex="http://schemas.microsoft.com/office/word/2018/wordml/cex" xmlns:w16cid="http://schemas.microsoft.com/office/word/2016/wordml/cid" xmlns:w16="http://schemas.microsoft.com/office/word/2018/wordml" xmlns:w16sdtdh="http://schemas.microsoft.com/office/word/2020/wordml/sdtdatahash" xmlns:w16se="http://schemas.microsoft.com/office/word/2015/wordml/symex" xmlns:wpg="http://schemas.microsoft.com/office/word/2010/wordprocessingGroup" xmlns:wpi="http://schemas.microsoft.com/office/word/2010/wordprocessingInk" xmlns:wne="http://schemas.microsoft.com/office/word/2006/wordml" xmlns:wps="http://schemas.microsoft.com/office/word/2010/wordprocessingShape" mc:Ignorable="w14 w15 w16se w16cid w16 w16cex w16sdtdh wp14">
+<w:endnotes xmlns:wpc="http://schemas.microsoft.com/office/word/2010/wordprocessingCanvas" xmlns:cx="http://schemas.microsoft.com/office/drawing/2014/chartex" xmlns:cx1="http://schemas.microsoft.com/office/drawing/2015/9/8/chartex" xmlns:cx2="http://schemas.microsoft.com/office/drawing/2015/10/21/chartex" xmlns:cx3="http://schemas.microsoft.com/office/drawing/2016/5/9/chartex" xmlns:cx4="http://schemas.microsoft.com/office/drawing/2016/5/10/chartex" xmlns:cx5="http://schemas.microsoft.com/office/drawing/2016/5/11/chartex" xmlns:cx6="http://schemas.microsoft.com/office/drawing/2016/5/12/chartex" xmlns:cx7="http://schemas.microsoft.com/office/drawing/2016/5/13/chartex" xmlns:cx8="http://schemas.microsoft.com/office/drawing/2016/5/14/chartex" xmlns:mc="http://schemas.openxmlformats.org/markup-compatibility/2006" xmlns:aink="http://schemas.microsoft.com/office/drawing/2016/ink" xmlns:am3d="http://schemas.microsoft.com/office/drawing/2017/model3d" xmlns:o="urn:schemas-microsoft-com:office:office" xmlns:oel="http://schemas.microsoft.com/office/2019/extlst" xmlns:r="http://schemas.openxmlformats.org/officeDocument/2006/relationships" xmlns:m="http://schemas.openxmlformats.org/officeDocument/2006/math" xmlns:v="urn:schemas-microsoft-com:vml" xmlns:wp14="http://schemas.microsoft.com/office/word/2010/wordprocessingDrawing" xmlns:wp="http://schemas.openxmlformats.org/drawingml/2006/wordprocessingDrawing" xmlns:w10="urn:schemas-microsoft-com:office:word" xmlns:w="http://schemas.openxmlformats.org/wordprocessingml/2006/main" xmlns:w14="http://schemas.microsoft.com/office/word/2010/wordml" xmlns:w15="http://schemas.microsoft.com/office/word/2012/wordml" xmlns:w16cex="http://schemas.microsoft.com/office/word/2018/wordml/cex" xmlns:w16cid="http://schemas.microsoft.com/office/word/2016/wordml/cid" xmlns:w16="http://schemas.microsoft.com/office/word/2018/wordml" xmlns:w16du="http://schemas.microsoft.com/office/word/2023/wordml/word16du" xmlns:w16sdtdh="http://schemas.microsoft.com/office/word/2020/wordml/sdtdatahash" xmlns:w16sdtfl="http://schemas.microsoft.com/office/word/2024/wordml/sdtformatlock" xmlns:w16se="http://schemas.microsoft.com/office/word/2015/wordml/symex" xmlns:wpg="http://schemas.microsoft.com/office/word/2010/wordprocessingGroup" xmlns:wpi="http://schemas.microsoft.com/office/word/2010/wordprocessingInk" xmlns:wne="http://schemas.microsoft.com/office/word/2006/wordml" xmlns:wps="http://schemas.microsoft.com/office/word/2010/wordprocessingShape" mc:Ignorable="w14 w15 w16se w16cid w16 w16cex w16sdtdh w16sdtfl w16du wp14">
   <w:endnote w:type="separator" w:id="-1">
     <w:p>
       <w:pPr>
@@ -1343,7 +1571,7 @@
 </file>
 
 <file path=word/footer1.xml><?xml version="1.0" encoding="utf-8"?>
-<w:ftr xmlns:wpc="http://schemas.microsoft.com/office/word/2010/wordprocessingCanvas" xmlns:cx="http://schemas.microsoft.com/office/drawing/2014/chartex" xmlns:cx1="http://schemas.microsoft.com/office/drawing/2015/9/8/chartex" xmlns:cx2="http://schemas.microsoft.com/office/drawing/2015/10/21/chartex" xmlns:cx3="http://schemas.microsoft.com/office/drawing/2016/5/9/chartex" xmlns:cx4="http://schemas.microsoft.com/office/drawing/2016/5/10/chartex" xmlns:cx5="http://schemas.microsoft.com/office/drawing/2016/5/11/chartex" xmlns:cx6="http://schemas.microsoft.com/office/drawing/2016/5/12/chartex" xmlns:cx7="http://schemas.microsoft.com/office/drawing/2016/5/13/chartex" xmlns:cx8="http://schemas.microsoft.com/office/drawing/2016/5/14/chartex" xmlns:mc="http://schemas.openxmlformats.org/markup-compatibility/2006" xmlns:aink="http://schemas.microsoft.com/office/drawing/2016/ink" xmlns:am3d="http://schemas.microsoft.com/office/drawing/2017/model3d" xmlns:o="urn:schemas-microsoft-com:office:office" xmlns:r="http://schemas.openxmlformats.org/officeDocument/2006/relationships" xmlns:m="http://schemas.openxmlformats.org/officeDocument/2006/math" xmlns:v="urn:schemas-microsoft-com:vml" xmlns:wp14="http://schemas.microsoft.com/office/word/2010/wordprocessingDrawing" xmlns:wp="http://schemas.openxmlformats.org/drawingml/2006/wordprocessingDrawing" xmlns:w10="urn:schemas-microsoft-com:office:word" xmlns:w="http://schemas.openxmlformats.org/wordprocessingml/2006/main" xmlns:w14="http://schemas.microsoft.com/office/word/2010/wordml" xmlns:w15="http://schemas.microsoft.com/office/word/2012/wordml" xmlns:w16cex="http://schemas.microsoft.com/office/word/2018/wordml/cex" xmlns:w16cid="http://schemas.microsoft.com/office/word/2016/wordml/cid" xmlns:w16="http://schemas.microsoft.com/office/word/2018/wordml" xmlns:w16sdtdh="http://schemas.microsoft.com/office/word/2020/wordml/sdtdatahash" xmlns:w16se="http://schemas.microsoft.com/office/word/2015/wordml/symex" xmlns:wpg="http://schemas.microsoft.com/office/word/2010/wordprocessingGroup" xmlns:wpi="http://schemas.microsoft.com/office/word/2010/wordprocessingInk" xmlns:wne="http://schemas.microsoft.com/office/word/2006/wordml" xmlns:wps="http://schemas.microsoft.com/office/word/2010/wordprocessingShape" mc:Ignorable="w14 w15 w16se w16cid w16 w16cex w16sdtdh wp14">
+<w:ftr xmlns:wpc="http://schemas.microsoft.com/office/word/2010/wordprocessingCanvas" xmlns:cx="http://schemas.microsoft.com/office/drawing/2014/chartex" xmlns:cx1="http://schemas.microsoft.com/office/drawing/2015/9/8/chartex" xmlns:cx2="http://schemas.microsoft.com/office/drawing/2015/10/21/chartex" xmlns:cx3="http://schemas.microsoft.com/office/drawing/2016/5/9/chartex" xmlns:cx4="http://schemas.microsoft.com/office/drawing/2016/5/10/chartex" xmlns:cx5="http://schemas.microsoft.com/office/drawing/2016/5/11/chartex" xmlns:cx6="http://schemas.microsoft.com/office/drawing/2016/5/12/chartex" xmlns:cx7="http://schemas.microsoft.com/office/drawing/2016/5/13/chartex" xmlns:cx8="http://schemas.microsoft.com/office/drawing/2016/5/14/chartex" xmlns:mc="http://schemas.openxmlformats.org/markup-compatibility/2006" xmlns:aink="http://schemas.microsoft.com/office/drawing/2016/ink" xmlns:am3d="http://schemas.microsoft.com/office/drawing/2017/model3d" xmlns:o="urn:schemas-microsoft-com:office:office" xmlns:oel="http://schemas.microsoft.com/office/2019/extlst" xmlns:r="http://schemas.openxmlformats.org/officeDocument/2006/relationships" xmlns:m="http://schemas.openxmlformats.org/officeDocument/2006/math" xmlns:v="urn:schemas-microsoft-com:vml" xmlns:wp14="http://schemas.microsoft.com/office/word/2010/wordprocessingDrawing" xmlns:wp="http://schemas.openxmlformats.org/drawingml/2006/wordprocessingDrawing" xmlns:w10="urn:schemas-microsoft-com:office:word" xmlns:w="http://schemas.openxmlformats.org/wordprocessingml/2006/main" xmlns:w14="http://schemas.microsoft.com/office/word/2010/wordml" xmlns:w15="http://schemas.microsoft.com/office/word/2012/wordml" xmlns:w16cex="http://schemas.microsoft.com/office/word/2018/wordml/cex" xmlns:w16cid="http://schemas.microsoft.com/office/word/2016/wordml/cid" xmlns:w16="http://schemas.microsoft.com/office/word/2018/wordml" xmlns:w16du="http://schemas.microsoft.com/office/word/2023/wordml/word16du" xmlns:w16sdtdh="http://schemas.microsoft.com/office/word/2020/wordml/sdtdatahash" xmlns:w16sdtfl="http://schemas.microsoft.com/office/word/2024/wordml/sdtformatlock" xmlns:w16se="http://schemas.microsoft.com/office/word/2015/wordml/symex" xmlns:wpg="http://schemas.microsoft.com/office/word/2010/wordprocessingGroup" xmlns:wpi="http://schemas.microsoft.com/office/word/2010/wordprocessingInk" xmlns:wne="http://schemas.microsoft.com/office/word/2006/wordml" xmlns:wps="http://schemas.microsoft.com/office/word/2010/wordprocessingShape" mc:Ignorable="w14 w15 w16se w16cid w16 w16cex w16sdtdh w16sdtfl w16du wp14">
   <w:p>
     <w:pPr>
       <w:pStyle w:val="llb"/>
@@ -1439,7 +1667,7 @@
               <v:stroke joinstyle="miter"/>
               <v:path gradientshapeok="t" o:connecttype="rect"/>
             </v:shapetype>
-            <v:shape id="Szövegdoboz 4" o:spid="_x0000_s1031" type="#_x0000_t202" style="position:absolute;margin-left:0;margin-top:0;width:7in;height:12.65pt;z-index:251667456;visibility:visible;mso-wrap-style:square;mso-width-percent:1000;mso-height-percent:0;mso-wrap-distance-left:9pt;mso-wrap-distance-top:0;mso-wrap-distance-right:9pt;mso-wrap-distance-bottom:0;mso-position-horizontal:center;mso-position-horizontal-relative:margin;mso-position-vertical:top;mso-position-vertical-relative:bottom-margin-area;mso-width-percent:1000;mso-height-percent:0;mso-width-relative:margin;mso-height-relative:bottom-margin-area;v-text-anchor:middle" o:gfxdata="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" filled="f" stroked="f">
+            <v:shape id="Szövegdoboz 4" o:spid="_x0000_s1031" type="#_x0000_t202" style="position:absolute;margin-left:0;margin-top:0;width:7in;height:12.65pt;z-index:251667456;visibility:visible;mso-wrap-style:square;mso-width-percent:1000;mso-height-percent:0;mso-wrap-distance-left:9pt;mso-wrap-distance-top:0;mso-wrap-distance-right:9pt;mso-wrap-distance-bottom:0;mso-position-horizontal:center;mso-position-horizontal-relative:margin;mso-position-vertical:top;mso-position-vertical-relative:bottom-margin-area;mso-width-percent:1000;mso-height-percent:0;mso-width-relative:margin;mso-height-relative:bottom-margin-area;v-text-anchor:middle" o:gfxdata="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" filled="f" stroked="f">
               <v:textbox style="mso-fit-shape-to-text:t" inset=",0,,0">
                 <w:txbxContent>
                   <w:p>
@@ -1612,7 +1840,7 @@
         </mc:Choice>
         <mc:Fallback>
           <w:pict>
-            <v:shape w14:anchorId="5FEB0A25" id="Szövegdoboz 6" o:spid="_x0000_s1032" type="#_x0000_t202" style="position:absolute;margin-left:0;margin-top:0;width:36pt;height:54pt;z-index:251668480;visibility:visible;mso-wrap-style:square;mso-width-percent:0;mso-height-percent:0;mso-left-percent:955;mso-top-percent:940;mso-wrap-distance-left:9pt;mso-wrap-distance-top:0;mso-wrap-distance-right:9pt;mso-wrap-distance-bottom:0;mso-position-horizontal-relative:margin;mso-position-vertical-relative:margin;mso-width-percent:0;mso-height-percent:0;mso-left-percent:955;mso-top-percent:940;mso-width-relative:page;mso-height-relative:page;v-text-anchor:top" o:gfxdata="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" filled="f" stroked="f">
+            <v:shape w14:anchorId="5FEB0A25" id="Szövegdoboz 6" o:spid="_x0000_s1032" type="#_x0000_t202" style="position:absolute;margin-left:0;margin-top:0;width:36pt;height:54pt;z-index:251668480;visibility:visible;mso-wrap-style:square;mso-width-percent:0;mso-height-percent:0;mso-left-percent:955;mso-top-percent:940;mso-wrap-distance-left:9pt;mso-wrap-distance-top:0;mso-wrap-distance-right:9pt;mso-wrap-distance-bottom:0;mso-position-horizontal-relative:margin;mso-position-vertical-relative:margin;mso-width-percent:0;mso-height-percent:0;mso-left-percent:955;mso-top-percent:940;mso-width-relative:page;mso-height-relative:page;v-text-anchor:top" o:gfxdata="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" filled="f" stroked="f">
               <v:textbox style="layout-flow:vertical">
                 <w:txbxContent>
                   <w:p>
@@ -1685,7 +1913,7 @@
 </file>
 
 <file path=word/footnotes.xml><?xml version="1.0" encoding="utf-8"?>
-<w:footnotes xmlns:wpc="http://schemas.microsoft.com/office/word/2010/wordprocessingCanvas" xmlns:cx="http://schemas.microsoft.com/office/drawing/2014/chartex" xmlns:cx1="http://schemas.microsoft.com/office/drawing/2015/9/8/chartex" xmlns:cx2="http://schemas.microsoft.com/office/drawing/2015/10/21/chartex" xmlns:cx3="http://schemas.microsoft.com/office/drawing/2016/5/9/chartex" xmlns:cx4="http://schemas.microsoft.com/office/drawing/2016/5/10/chartex" xmlns:cx5="http://schemas.microsoft.com/office/drawing/2016/5/11/chartex" xmlns:cx6="http://schemas.microsoft.com/office/drawing/2016/5/12/chartex" xmlns:cx7="http://schemas.microsoft.com/office/drawing/2016/5/13/chartex" xmlns:cx8="http://schemas.microsoft.com/office/drawing/2016/5/14/chartex" xmlns:mc="http://schemas.openxmlformats.org/markup-compatibility/2006" xmlns:aink="http://schemas.microsoft.com/office/drawing/2016/ink" xmlns:am3d="http://schemas.microsoft.com/office/drawing/2017/model3d" xmlns:o="urn:schemas-microsoft-com:office:office" xmlns:r="http://schemas.openxmlformats.org/officeDocument/2006/relationships" xmlns:m="http://schemas.openxmlformats.org/officeDocument/2006/math" xmlns:v="urn:schemas-microsoft-com:vml" xmlns:wp14="http://schemas.microsoft.com/office/word/2010/wordprocessingDrawing" xmlns:wp="http://schemas.openxmlformats.org/drawingml/2006/wordprocessingDrawing" xmlns:w10="urn:schemas-microsoft-com:office:word" xmlns:w="http://schemas.openxmlformats.org/wordprocessingml/2006/main" xmlns:w14="http://schemas.microsoft.com/office/word/2010/wordml" xmlns:w15="http://schemas.microsoft.com/office/word/2012/wordml" xmlns:w16cex="http://schemas.microsoft.com/office/word/2018/wordml/cex" xmlns:w16cid="http://schemas.microsoft.com/office/word/2016/wordml/cid" xmlns:w16="http://schemas.microsoft.com/office/word/2018/wordml" xmlns:w16sdtdh="http://schemas.microsoft.com/office/word/2020/wordml/sdtdatahash" xmlns:w16se="http://schemas.microsoft.com/office/word/2015/wordml/symex" xmlns:wpg="http://schemas.microsoft.com/office/word/2010/wordprocessingGroup" xmlns:wpi="http://schemas.microsoft.com/office/word/2010/wordprocessingInk" xmlns:wne="http://schemas.microsoft.com/office/word/2006/wordml" xmlns:wps="http://schemas.microsoft.com/office/word/2010/wordprocessingShape" mc:Ignorable="w14 w15 w16se w16cid w16 w16cex w16sdtdh wp14">
+<w:footnotes xmlns:wpc="http://schemas.microsoft.com/office/word/2010/wordprocessingCanvas" xmlns:cx="http://schemas.microsoft.com/office/drawing/2014/chartex" xmlns:cx1="http://schemas.microsoft.com/office/drawing/2015/9/8/chartex" xmlns:cx2="http://schemas.microsoft.com/office/drawing/2015/10/21/chartex" xmlns:cx3="http://schemas.microsoft.com/office/drawing/2016/5/9/chartex" xmlns:cx4="http://schemas.microsoft.com/office/drawing/2016/5/10/chartex" xmlns:cx5="http://schemas.microsoft.com/office/drawing/2016/5/11/chartex" xmlns:cx6="http://schemas.microsoft.com/office/drawing/2016/5/12/chartex" xmlns:cx7="http://schemas.microsoft.com/office/drawing/2016/5/13/chartex" xmlns:cx8="http://schemas.microsoft.com/office/drawing/2016/5/14/chartex" xmlns:mc="http://schemas.openxmlformats.org/markup-compatibility/2006" xmlns:aink="http://schemas.microsoft.com/office/drawing/2016/ink" xmlns:am3d="http://schemas.microsoft.com/office/drawing/2017/model3d" xmlns:o="urn:schemas-microsoft-com:office:office" xmlns:oel="http://schemas.microsoft.com/office/2019/extlst" xmlns:r="http://schemas.openxmlformats.org/officeDocument/2006/relationships" xmlns:m="http://schemas.openxmlformats.org/officeDocument/2006/math" xmlns:v="urn:schemas-microsoft-com:vml" xmlns:wp14="http://schemas.microsoft.com/office/word/2010/wordprocessingDrawing" xmlns:wp="http://schemas.openxmlformats.org/drawingml/2006/wordprocessingDrawing" xmlns:w10="urn:schemas-microsoft-com:office:word" xmlns:w="http://schemas.openxmlformats.org/wordprocessingml/2006/main" xmlns:w14="http://schemas.microsoft.com/office/word/2010/wordml" xmlns:w15="http://schemas.microsoft.com/office/word/2012/wordml" xmlns:w16cex="http://schemas.microsoft.com/office/word/2018/wordml/cex" xmlns:w16cid="http://schemas.microsoft.com/office/word/2016/wordml/cid" xmlns:w16="http://schemas.microsoft.com/office/word/2018/wordml" xmlns:w16du="http://schemas.microsoft.com/office/word/2023/wordml/word16du" xmlns:w16sdtdh="http://schemas.microsoft.com/office/word/2020/wordml/sdtdatahash" xmlns:w16sdtfl="http://schemas.microsoft.com/office/word/2024/wordml/sdtformatlock" xmlns:w16se="http://schemas.microsoft.com/office/word/2015/wordml/symex" xmlns:wpg="http://schemas.microsoft.com/office/word/2010/wordprocessingGroup" xmlns:wpi="http://schemas.microsoft.com/office/word/2010/wordprocessingInk" xmlns:wne="http://schemas.microsoft.com/office/word/2006/wordml" xmlns:wps="http://schemas.microsoft.com/office/word/2010/wordprocessingShape" mc:Ignorable="w14 w15 w16se w16cid w16 w16cex w16sdtdh w16sdtfl w16du wp14">
   <w:footnote w:type="separator" w:id="-1">
     <w:p>
       <w:pPr>
@@ -1710,7 +1938,7 @@
 </file>
 
 <file path=word/header1.xml><?xml version="1.0" encoding="utf-8"?>
-<w:hdr xmlns:wpc="http://schemas.microsoft.com/office/word/2010/wordprocessingCanvas" xmlns:cx="http://schemas.microsoft.com/office/drawing/2014/chartex" xmlns:cx1="http://schemas.microsoft.com/office/drawing/2015/9/8/chartex" xmlns:cx2="http://schemas.microsoft.com/office/drawing/2015/10/21/chartex" xmlns:cx3="http://schemas.microsoft.com/office/drawing/2016/5/9/chartex" xmlns:cx4="http://schemas.microsoft.com/office/drawing/2016/5/10/chartex" xmlns:cx5="http://schemas.microsoft.com/office/drawing/2016/5/11/chartex" xmlns:cx6="http://schemas.microsoft.com/office/drawing/2016/5/12/chartex" xmlns:cx7="http://schemas.microsoft.com/office/drawing/2016/5/13/chartex" xmlns:cx8="http://schemas.microsoft.com/office/drawing/2016/5/14/chartex" xmlns:mc="http://schemas.openxmlformats.org/markup-compatibility/2006" xmlns:aink="http://schemas.microsoft.com/office/drawing/2016/ink" xmlns:am3d="http://schemas.microsoft.com/office/drawing/2017/model3d" xmlns:o="urn:schemas-microsoft-com:office:office" xmlns:r="http://schemas.openxmlformats.org/officeDocument/2006/relationships" xmlns:m="http://schemas.openxmlformats.org/officeDocument/2006/math" xmlns:v="urn:schemas-microsoft-com:vml" xmlns:wp14="http://schemas.microsoft.com/office/word/2010/wordprocessingDrawing" xmlns:wp="http://schemas.openxmlformats.org/drawingml/2006/wordprocessingDrawing" xmlns:w10="urn:schemas-microsoft-com:office:word" xmlns:w="http://schemas.openxmlformats.org/wordprocessingml/2006/main" xmlns:w14="http://schemas.microsoft.com/office/word/2010/wordml" xmlns:w15="http://schemas.microsoft.com/office/word/2012/wordml" xmlns:w16cex="http://schemas.microsoft.com/office/word/2018/wordml/cex" xmlns:w16cid="http://schemas.microsoft.com/office/word/2016/wordml/cid" xmlns:w16="http://schemas.microsoft.com/office/word/2018/wordml" xmlns:w16sdtdh="http://schemas.microsoft.com/office/word/2020/wordml/sdtdatahash" xmlns:w16se="http://schemas.microsoft.com/office/word/2015/wordml/symex" xmlns:wpg="http://schemas.microsoft.com/office/word/2010/wordprocessingGroup" xmlns:wpi="http://schemas.microsoft.com/office/word/2010/wordprocessingInk" xmlns:wne="http://schemas.microsoft.com/office/word/2006/wordml" xmlns:wps="http://schemas.microsoft.com/office/word/2010/wordprocessingShape" mc:Ignorable="w14 w15 w16se w16cid w16 w16cex w16sdtdh wp14">
+<w:hdr xmlns:wpc="http://schemas.microsoft.com/office/word/2010/wordprocessingCanvas" xmlns:cx="http://schemas.microsoft.com/office/drawing/2014/chartex" xmlns:cx1="http://schemas.microsoft.com/office/drawing/2015/9/8/chartex" xmlns:cx2="http://schemas.microsoft.com/office/drawing/2015/10/21/chartex" xmlns:cx3="http://schemas.microsoft.com/office/drawing/2016/5/9/chartex" xmlns:cx4="http://schemas.microsoft.com/office/drawing/2016/5/10/chartex" xmlns:cx5="http://schemas.microsoft.com/office/drawing/2016/5/11/chartex" xmlns:cx6="http://schemas.microsoft.com/office/drawing/2016/5/12/chartex" xmlns:cx7="http://schemas.microsoft.com/office/drawing/2016/5/13/chartex" xmlns:cx8="http://schemas.microsoft.com/office/drawing/2016/5/14/chartex" xmlns:mc="http://schemas.openxmlformats.org/markup-compatibility/2006" xmlns:aink="http://schemas.microsoft.com/office/drawing/2016/ink" xmlns:am3d="http://schemas.microsoft.com/office/drawing/2017/model3d" xmlns:o="urn:schemas-microsoft-com:office:office" xmlns:oel="http://schemas.microsoft.com/office/2019/extlst" xmlns:r="http://schemas.openxmlformats.org/officeDocument/2006/relationships" xmlns:m="http://schemas.openxmlformats.org/officeDocument/2006/math" xmlns:v="urn:schemas-microsoft-com:vml" xmlns:wp14="http://schemas.microsoft.com/office/word/2010/wordprocessingDrawing" xmlns:wp="http://schemas.openxmlformats.org/drawingml/2006/wordprocessingDrawing" xmlns:w10="urn:schemas-microsoft-com:office:word" xmlns:w="http://schemas.openxmlformats.org/wordprocessingml/2006/main" xmlns:w14="http://schemas.microsoft.com/office/word/2010/wordml" xmlns:w15="http://schemas.microsoft.com/office/word/2012/wordml" xmlns:w16cex="http://schemas.microsoft.com/office/word/2018/wordml/cex" xmlns:w16cid="http://schemas.microsoft.com/office/word/2016/wordml/cid" xmlns:w16="http://schemas.microsoft.com/office/word/2018/wordml" xmlns:w16du="http://schemas.microsoft.com/office/word/2023/wordml/word16du" xmlns:w16sdtdh="http://schemas.microsoft.com/office/word/2020/wordml/sdtdatahash" xmlns:w16sdtfl="http://schemas.microsoft.com/office/word/2024/wordml/sdtformatlock" xmlns:w16se="http://schemas.microsoft.com/office/word/2015/wordml/symex" xmlns:wpg="http://schemas.microsoft.com/office/word/2010/wordprocessingGroup" xmlns:wpi="http://schemas.microsoft.com/office/word/2010/wordprocessingInk" xmlns:wne="http://schemas.microsoft.com/office/word/2006/wordml" xmlns:wps="http://schemas.microsoft.com/office/word/2010/wordprocessingShape" mc:Ignorable="w14 w15 w16se w16cid w16 w16cex w16sdtdh w16sdtfl w16du wp14">
   <w:p>
     <w:pPr>
       <w:pStyle w:val="lfej"/>
@@ -1807,8 +2035,7 @@
               <v:stroke joinstyle="miter"/>
               <v:path gradientshapeok="t" o:connecttype="rect"/>
             </v:shapetype>
-            <v:shape id="Szövegdoboz 9" o:spid="_x0000_s1029" type="#_x0000_t202" style="position:absolute;margin-left:227.4pt;margin-top:-39.1pt;width:2in;height:42.1pt;z-index:251674624;visibility:visible;mso-wrap-style:none;mso-height-percent:0;mso-wrap-distance-left:9pt;mso-wrap-distance-top:0;mso-wrap-distance-right:9pt;mso-wrap-distance-bottom:0;mso-position-horizontal:absolute;mso-position-horizontal-relative:text;mso-position-vertical:absolute;mso-position-vertical-relative:text;mso-height-percent:0;mso-height-relative:margin;v-text-anchor:top" o:gfxdata="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" filled="f" stroked="f">
-              <v:fill o:detectmouseclick="t"/>
+            <v:shape id="Szövegdoboz 9" o:spid="_x0000_s1029" type="#_x0000_t202" style="position:absolute;margin-left:227.4pt;margin-top:-39.1pt;width:2in;height:42.1pt;z-index:251674624;visibility:visible;mso-wrap-style:none;mso-height-percent:0;mso-wrap-distance-left:9pt;mso-wrap-distance-top:0;mso-wrap-distance-right:9pt;mso-wrap-distance-bottom:0;mso-position-horizontal:absolute;mso-position-horizontal-relative:text;mso-position-vertical:absolute;mso-position-vertical-relative:text;mso-height-percent:0;mso-height-relative:margin;v-text-anchor:top" o:gfxdata="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" filled="f" stroked="f">
               <v:textbox>
                 <w:txbxContent>
                   <w:p>
@@ -2031,8 +2258,7 @@
         </mc:Choice>
         <mc:Fallback>
           <w:pict>
-            <v:shape w14:anchorId="5266FF42" id="Szövegdoboz 2" o:spid="_x0000_s1030" type="#_x0000_t202" style="position:absolute;margin-left:12.9pt;margin-top:-64.4pt;width:320.75pt;height:88.85pt;z-index:251670528;visibility:visible;mso-wrap-style:square;mso-width-percent:0;mso-height-percent:0;mso-wrap-distance-left:9pt;mso-wrap-distance-top:0;mso-wrap-distance-right:9pt;mso-wrap-distance-bottom:0;mso-position-horizontal:absolute;mso-position-horizontal-relative:margin;mso-position-vertical:absolute;mso-position-vertical-relative:text;mso-width-percent:0;mso-height-percent:0;mso-width-relative:margin;mso-height-relative:margin;v-text-anchor:top" o:gfxdata="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" filled="f" stroked="f">
-              <v:fill o:detectmouseclick="t"/>
+            <v:shape w14:anchorId="5266FF42" id="Szövegdoboz 2" o:spid="_x0000_s1030" type="#_x0000_t202" style="position:absolute;margin-left:12.9pt;margin-top:-64.4pt;width:320.75pt;height:88.85pt;z-index:251670528;visibility:visible;mso-wrap-style:square;mso-width-percent:0;mso-height-percent:0;mso-wrap-distance-left:9pt;mso-wrap-distance-top:0;mso-wrap-distance-right:9pt;mso-wrap-distance-bottom:0;mso-position-horizontal:absolute;mso-position-horizontal-relative:margin;mso-position-vertical:absolute;mso-position-vertical-relative:text;mso-width-percent:0;mso-height-percent:0;mso-width-relative:margin;mso-height-relative:margin;v-text-anchor:top" o:gfxdata="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" filled="f" stroked="f">
               <v:textbox>
                 <w:txbxContent>
                   <w:bookmarkStart w:id="4" w:name="_Toc214271808" w:displacedByCustomXml="next"/>
@@ -2229,7 +2455,7 @@
 </file>
 
 <file path=word/numbering.xml><?xml version="1.0" encoding="utf-8"?>
-<w:numbering xmlns:wpc="http://schemas.microsoft.com/office/word/2010/wordprocessingCanvas" xmlns:cx="http://schemas.microsoft.com/office/drawing/2014/chartex" xmlns:cx1="http://schemas.microsoft.com/office/drawing/2015/9/8/chartex" xmlns:cx2="http://schemas.microsoft.com/office/drawing/2015/10/21/chartex" xmlns:cx3="http://schemas.microsoft.com/office/drawing/2016/5/9/chartex" xmlns:cx4="http://schemas.microsoft.com/office/drawing/2016/5/10/chartex" xmlns:cx5="http://schemas.microsoft.com/office/drawing/2016/5/11/chartex" xmlns:cx6="http://schemas.microsoft.com/office/drawing/2016/5/12/chartex" xmlns:cx7="http://schemas.microsoft.com/office/drawing/2016/5/13/chartex" xmlns:cx8="http://schemas.microsoft.com/office/drawing/2016/5/14/chartex" xmlns:mc="http://schemas.openxmlformats.org/markup-compatibility/2006" xmlns:aink="http://schemas.microsoft.com/office/drawing/2016/ink" xmlns:am3d="http://schemas.microsoft.com/office/drawing/2017/model3d" xmlns:o="urn:schemas-microsoft-com:office:office" xmlns:r="http://schemas.openxmlformats.org/officeDocument/2006/relationships" xmlns:m="http://schemas.openxmlformats.org/officeDocument/2006/math" xmlns:v="urn:schemas-microsoft-com:vml" xmlns:wp14="http://schemas.microsoft.com/office/word/2010/wordprocessingDrawing" xmlns:wp="http://schemas.openxmlformats.org/drawingml/2006/wordprocessingDrawing" xmlns:w10="urn:schemas-microsoft-com:office:word" xmlns:w="http://schemas.openxmlformats.org/wordprocessingml/2006/main" xmlns:w14="http://schemas.microsoft.com/office/word/2010/wordml" xmlns:w15="http://schemas.microsoft.com/office/word/2012/wordml" xmlns:w16cex="http://schemas.microsoft.com/office/word/2018/wordml/cex" xmlns:w16cid="http://schemas.microsoft.com/office/word/2016/wordml/cid" xmlns:w16="http://schemas.microsoft.com/office/word/2018/wordml" xmlns:w16sdtdh="http://schemas.microsoft.com/office/word/2020/wordml/sdtdatahash" xmlns:w16se="http://schemas.microsoft.com/office/word/2015/wordml/symex" xmlns:wpg="http://schemas.microsoft.com/office/word/2010/wordprocessingGroup" xmlns:wpi="http://schemas.microsoft.com/office/word/2010/wordprocessingInk" xmlns:wne="http://schemas.microsoft.com/office/word/2006/wordml" xmlns:wps="http://schemas.microsoft.com/office/word/2010/wordprocessingShape" mc:Ignorable="w14 w15 w16se w16cid w16 w16cex w16sdtdh wp14">
+<w:numbering xmlns:wpc="http://schemas.microsoft.com/office/word/2010/wordprocessingCanvas" xmlns:cx="http://schemas.microsoft.com/office/drawing/2014/chartex" xmlns:cx1="http://schemas.microsoft.com/office/drawing/2015/9/8/chartex" xmlns:cx2="http://schemas.microsoft.com/office/drawing/2015/10/21/chartex" xmlns:cx3="http://schemas.microsoft.com/office/drawing/2016/5/9/chartex" xmlns:cx4="http://schemas.microsoft.com/office/drawing/2016/5/10/chartex" xmlns:cx5="http://schemas.microsoft.com/office/drawing/2016/5/11/chartex" xmlns:cx6="http://schemas.microsoft.com/office/drawing/2016/5/12/chartex" xmlns:cx7="http://schemas.microsoft.com/office/drawing/2016/5/13/chartex" xmlns:cx8="http://schemas.microsoft.com/office/drawing/2016/5/14/chartex" xmlns:mc="http://schemas.openxmlformats.org/markup-compatibility/2006" xmlns:aink="http://schemas.microsoft.com/office/drawing/2016/ink" xmlns:am3d="http://schemas.microsoft.com/office/drawing/2017/model3d" xmlns:o="urn:schemas-microsoft-com:office:office" xmlns:oel="http://schemas.microsoft.com/office/2019/extlst" xmlns:r="http://schemas.openxmlformats.org/officeDocument/2006/relationships" xmlns:m="http://schemas.openxmlformats.org/officeDocument/2006/math" xmlns:v="urn:schemas-microsoft-com:vml" xmlns:wp14="http://schemas.microsoft.com/office/word/2010/wordprocessingDrawing" xmlns:wp="http://schemas.openxmlformats.org/drawingml/2006/wordprocessingDrawing" xmlns:w10="urn:schemas-microsoft-com:office:word" xmlns:w="http://schemas.openxmlformats.org/wordprocessingml/2006/main" xmlns:w14="http://schemas.microsoft.com/office/word/2010/wordml" xmlns:w15="http://schemas.microsoft.com/office/word/2012/wordml" xmlns:w16cex="http://schemas.microsoft.com/office/word/2018/wordml/cex" xmlns:w16cid="http://schemas.microsoft.com/office/word/2016/wordml/cid" xmlns:w16="http://schemas.microsoft.com/office/word/2018/wordml" xmlns:w16du="http://schemas.microsoft.com/office/word/2023/wordml/word16du" xmlns:w16sdtdh="http://schemas.microsoft.com/office/word/2020/wordml/sdtdatahash" xmlns:w16sdtfl="http://schemas.microsoft.com/office/word/2024/wordml/sdtformatlock" xmlns:w16se="http://schemas.microsoft.com/office/word/2015/wordml/symex" xmlns:wpg="http://schemas.microsoft.com/office/word/2010/wordprocessingGroup" xmlns:wpi="http://schemas.microsoft.com/office/word/2010/wordprocessingInk" xmlns:wne="http://schemas.microsoft.com/office/word/2006/wordml" xmlns:wps="http://schemas.microsoft.com/office/word/2010/wordprocessingShape" mc:Ignorable="w14 w15 w16se w16cid w16 w16cex w16sdtdh w16sdtfl w16du wp14">
   <w:abstractNum w:abstractNumId="0" w15:restartNumberingAfterBreak="0">
     <w:nsid w:val="0B7E09BE"/>
     <w:multiLevelType w:val="multilevel"/>
@@ -3355,38 +3581,38 @@
       </w:rPr>
     </w:lvl>
   </w:abstractNum>
-  <w:num w:numId="1">
+  <w:num w:numId="1" w16cid:durableId="243416549">
     <w:abstractNumId w:val="6"/>
   </w:num>
-  <w:num w:numId="2">
+  <w:num w:numId="2" w16cid:durableId="2142457165">
     <w:abstractNumId w:val="7"/>
   </w:num>
-  <w:num w:numId="3">
+  <w:num w:numId="3" w16cid:durableId="859975395">
     <w:abstractNumId w:val="8"/>
   </w:num>
-  <w:num w:numId="4">
+  <w:num w:numId="4" w16cid:durableId="975569124">
     <w:abstractNumId w:val="3"/>
   </w:num>
-  <w:num w:numId="5">
+  <w:num w:numId="5" w16cid:durableId="1788963786">
     <w:abstractNumId w:val="1"/>
   </w:num>
-  <w:num w:numId="6">
+  <w:num w:numId="6" w16cid:durableId="2025400160">
     <w:abstractNumId w:val="2"/>
   </w:num>
-  <w:num w:numId="7">
+  <w:num w:numId="7" w16cid:durableId="428040117">
     <w:abstractNumId w:val="5"/>
   </w:num>
-  <w:num w:numId="8">
+  <w:num w:numId="8" w16cid:durableId="1172255490">
     <w:abstractNumId w:val="0"/>
   </w:num>
-  <w:num w:numId="9">
+  <w:num w:numId="9" w16cid:durableId="1955669871">
     <w:abstractNumId w:val="4"/>
   </w:num>
 </w:numbering>
 </file>
 
 <file path=word/styles.xml><?xml version="1.0" encoding="utf-8"?>
-<w:styles xmlns:mc="http://schemas.openxmlformats.org/markup-compatibility/2006" xmlns:r="http://schemas.openxmlformats.org/officeDocument/2006/relationships" xmlns:w="http://schemas.openxmlformats.org/wordprocessingml/2006/main" xmlns:w14="http://schemas.microsoft.com/office/word/2010/wordml" xmlns:w15="http://schemas.microsoft.com/office/word/2012/wordml" xmlns:w16cex="http://schemas.microsoft.com/office/word/2018/wordml/cex" xmlns:w16cid="http://schemas.microsoft.com/office/word/2016/wordml/cid" xmlns:w16="http://schemas.microsoft.com/office/word/2018/wordml" xmlns:w16sdtdh="http://schemas.microsoft.com/office/word/2020/wordml/sdtdatahash" xmlns:w16se="http://schemas.microsoft.com/office/word/2015/wordml/symex" mc:Ignorable="w14 w15 w16se w16cid w16 w16cex w16sdtdh">
+<w:styles xmlns:mc="http://schemas.openxmlformats.org/markup-compatibility/2006" xmlns:r="http://schemas.openxmlformats.org/officeDocument/2006/relationships" xmlns:w="http://schemas.openxmlformats.org/wordprocessingml/2006/main" xmlns:w14="http://schemas.microsoft.com/office/word/2010/wordml" xmlns:w15="http://schemas.microsoft.com/office/word/2012/wordml" xmlns:w16cex="http://schemas.microsoft.com/office/word/2018/wordml/cex" xmlns:w16cid="http://schemas.microsoft.com/office/word/2016/wordml/cid" xmlns:w16="http://schemas.microsoft.com/office/word/2018/wordml" xmlns:w16du="http://schemas.microsoft.com/office/word/2023/wordml/word16du" xmlns:w16sdtdh="http://schemas.microsoft.com/office/word/2020/wordml/sdtdatahash" xmlns:w16sdtfl="http://schemas.microsoft.com/office/word/2024/wordml/sdtformatlock" xmlns:w16se="http://schemas.microsoft.com/office/word/2015/wordml/symex" mc:Ignorable="w14 w15 w16se w16cid w16 w16cex w16sdtdh w16sdtfl w16du">
   <w:docDefaults>
     <w:rPrDefault>
       <w:rPr>
@@ -3993,7 +4219,6 @@
   <w:style w:type="character" w:default="1" w:styleId="Bekezdsalapbettpusa">
     <w:name w:val="Default Paragraph Font"/>
     <w:uiPriority w:val="1"/>
-    <w:semiHidden/>
     <w:unhideWhenUsed/>
   </w:style>
   <w:style w:type="table" w:default="1" w:styleId="Normltblzat">
@@ -4551,7 +4776,7 @@
 </file>
 
 <file path=word/glossary/document.xml><?xml version="1.0" encoding="utf-8"?>
-<w:glossaryDocument xmlns:wpc="http://schemas.microsoft.com/office/word/2010/wordprocessingCanvas" xmlns:cx="http://schemas.microsoft.com/office/drawing/2014/chartex" xmlns:cx1="http://schemas.microsoft.com/office/drawing/2015/9/8/chartex" xmlns:cx2="http://schemas.microsoft.com/office/drawing/2015/10/21/chartex" xmlns:cx3="http://schemas.microsoft.com/office/drawing/2016/5/9/chartex" xmlns:cx4="http://schemas.microsoft.com/office/drawing/2016/5/10/chartex" xmlns:cx5="http://schemas.microsoft.com/office/drawing/2016/5/11/chartex" xmlns:cx6="http://schemas.microsoft.com/office/drawing/2016/5/12/chartex" xmlns:cx7="http://schemas.microsoft.com/office/drawing/2016/5/13/chartex" xmlns:cx8="http://schemas.microsoft.com/office/drawing/2016/5/14/chartex" xmlns:mc="http://schemas.openxmlformats.org/markup-compatibility/2006" xmlns:aink="http://schemas.microsoft.com/office/drawing/2016/ink" xmlns:am3d="http://schemas.microsoft.com/office/drawing/2017/model3d" xmlns:o="urn:schemas-microsoft-com:office:office" xmlns:r="http://schemas.openxmlformats.org/officeDocument/2006/relationships" xmlns:m="http://schemas.openxmlformats.org/officeDocument/2006/math" xmlns:v="urn:schemas-microsoft-com:vml" xmlns:wp14="http://schemas.microsoft.com/office/word/2010/wordprocessingDrawing" xmlns:wp="http://schemas.openxmlformats.org/drawingml/2006/wordprocessingDrawing" xmlns:w10="urn:schemas-microsoft-com:office:word" xmlns:w="http://schemas.openxmlformats.org/wordprocessingml/2006/main" xmlns:w14="http://schemas.microsoft.com/office/word/2010/wordml" xmlns:w15="http://schemas.microsoft.com/office/word/2012/wordml" xmlns:w16cex="http://schemas.microsoft.com/office/word/2018/wordml/cex" xmlns:w16cid="http://schemas.microsoft.com/office/word/2016/wordml/cid" xmlns:w16="http://schemas.microsoft.com/office/word/2018/wordml" xmlns:w16sdtdh="http://schemas.microsoft.com/office/word/2020/wordml/sdtdatahash" xmlns:w16se="http://schemas.microsoft.com/office/word/2015/wordml/symex" xmlns:wpg="http://schemas.microsoft.com/office/word/2010/wordprocessingGroup" xmlns:wpi="http://schemas.microsoft.com/office/word/2010/wordprocessingInk" xmlns:wne="http://schemas.microsoft.com/office/word/2006/wordml" xmlns:wps="http://schemas.microsoft.com/office/word/2010/wordprocessingShape" mc:Ignorable="w14 w15 w16se w16cid w16 w16cex w16sdtdh wp14">
+<w:glossaryDocument xmlns:wpc="http://schemas.microsoft.com/office/word/2010/wordprocessingCanvas" xmlns:cx="http://schemas.microsoft.com/office/drawing/2014/chartex" xmlns:cx1="http://schemas.microsoft.com/office/drawing/2015/9/8/chartex" xmlns:cx2="http://schemas.microsoft.com/office/drawing/2015/10/21/chartex" xmlns:cx3="http://schemas.microsoft.com/office/drawing/2016/5/9/chartex" xmlns:cx4="http://schemas.microsoft.com/office/drawing/2016/5/10/chartex" xmlns:cx5="http://schemas.microsoft.com/office/drawing/2016/5/11/chartex" xmlns:cx6="http://schemas.microsoft.com/office/drawing/2016/5/12/chartex" xmlns:cx7="http://schemas.microsoft.com/office/drawing/2016/5/13/chartex" xmlns:cx8="http://schemas.microsoft.com/office/drawing/2016/5/14/chartex" xmlns:mc="http://schemas.openxmlformats.org/markup-compatibility/2006" xmlns:aink="http://schemas.microsoft.com/office/drawing/2016/ink" xmlns:am3d="http://schemas.microsoft.com/office/drawing/2017/model3d" xmlns:o="urn:schemas-microsoft-com:office:office" xmlns:oel="http://schemas.microsoft.com/office/2019/extlst" xmlns:r="http://schemas.openxmlformats.org/officeDocument/2006/relationships" xmlns:m="http://schemas.openxmlformats.org/officeDocument/2006/math" xmlns:v="urn:schemas-microsoft-com:vml" xmlns:wp14="http://schemas.microsoft.com/office/word/2010/wordprocessingDrawing" xmlns:wp="http://schemas.openxmlformats.org/drawingml/2006/wordprocessingDrawing" xmlns:w10="urn:schemas-microsoft-com:office:word" xmlns:w="http://schemas.openxmlformats.org/wordprocessingml/2006/main" xmlns:w14="http://schemas.microsoft.com/office/word/2010/wordml" xmlns:w15="http://schemas.microsoft.com/office/word/2012/wordml" xmlns:w16cex="http://schemas.microsoft.com/office/word/2018/wordml/cex" xmlns:w16cid="http://schemas.microsoft.com/office/word/2016/wordml/cid" xmlns:w16="http://schemas.microsoft.com/office/word/2018/wordml" xmlns:w16du="http://schemas.microsoft.com/office/word/2023/wordml/word16du" xmlns:w16sdtdh="http://schemas.microsoft.com/office/word/2020/wordml/sdtdatahash" xmlns:w16sdtfl="http://schemas.microsoft.com/office/word/2024/wordml/sdtformatlock" xmlns:w16se="http://schemas.microsoft.com/office/word/2015/wordml/symex" xmlns:wpg="http://schemas.microsoft.com/office/word/2010/wordprocessingGroup" xmlns:wpi="http://schemas.microsoft.com/office/word/2010/wordprocessingInk" xmlns:wne="http://schemas.microsoft.com/office/word/2006/wordml" xmlns:wps="http://schemas.microsoft.com/office/word/2010/wordprocessingShape" mc:Ignorable="w14 w15 w16se w16cid w16 w16cex w16sdtdh w16sdtfl w16du wp14">
   <w:docParts>
     <w:docPart>
       <w:docPartPr>
@@ -4584,7 +4809,7 @@
 </file>
 
 <file path=word/glossary/fontTable.xml><?xml version="1.0" encoding="utf-8"?>
-<w:fonts xmlns:mc="http://schemas.openxmlformats.org/markup-compatibility/2006" xmlns:r="http://schemas.openxmlformats.org/officeDocument/2006/relationships" xmlns:w="http://schemas.openxmlformats.org/wordprocessingml/2006/main" xmlns:w14="http://schemas.microsoft.com/office/word/2010/wordml" xmlns:w15="http://schemas.microsoft.com/office/word/2012/wordml" xmlns:w16cex="http://schemas.microsoft.com/office/word/2018/wordml/cex" xmlns:w16cid="http://schemas.microsoft.com/office/word/2016/wordml/cid" xmlns:w16="http://schemas.microsoft.com/office/word/2018/wordml" xmlns:w16sdtdh="http://schemas.microsoft.com/office/word/2020/wordml/sdtdatahash" xmlns:w16se="http://schemas.microsoft.com/office/word/2015/wordml/symex" mc:Ignorable="w14 w15 w16se w16cid w16 w16cex w16sdtdh">
+<w:fonts xmlns:mc="http://schemas.openxmlformats.org/markup-compatibility/2006" xmlns:r="http://schemas.openxmlformats.org/officeDocument/2006/relationships" xmlns:w="http://schemas.openxmlformats.org/wordprocessingml/2006/main" xmlns:w14="http://schemas.microsoft.com/office/word/2010/wordml" xmlns:w15="http://schemas.microsoft.com/office/word/2012/wordml" xmlns:w16cex="http://schemas.microsoft.com/office/word/2018/wordml/cex" xmlns:w16cid="http://schemas.microsoft.com/office/word/2016/wordml/cid" xmlns:w16="http://schemas.microsoft.com/office/word/2018/wordml" xmlns:w16du="http://schemas.microsoft.com/office/word/2023/wordml/word16du" xmlns:w16sdtdh="http://schemas.microsoft.com/office/word/2020/wordml/sdtdatahash" xmlns:w16sdtfl="http://schemas.microsoft.com/office/word/2024/wordml/sdtformatlock" xmlns:w16se="http://schemas.microsoft.com/office/word/2015/wordml/symex" mc:Ignorable="w14 w15 w16se w16cid w16 w16cex w16sdtdh w16sdtfl w16du">
   <w:font w:name="Symbol">
     <w:panose1 w:val="05050102010706020507"/>
     <w:charset w:val="02"/>
@@ -4597,7 +4822,7 @@
     <w:charset w:val="EE"/>
     <w:family w:val="roman"/>
     <w:pitch w:val="variable"/>
-    <w:sig w:usb0="E0002AFF" w:usb1="C0007843" w:usb2="00000009" w:usb3="00000000" w:csb0="000001FF" w:csb1="00000000"/>
+    <w:sig w:usb0="E0002EFF" w:usb1="C000785B" w:usb2="00000009" w:usb3="00000000" w:csb0="000001FF" w:csb1="00000000"/>
   </w:font>
   <w:font w:name="Courier New">
     <w:panose1 w:val="02070309020205020404"/>
@@ -4618,7 +4843,7 @@
     <w:charset w:val="EE"/>
     <w:family w:val="swiss"/>
     <w:pitch w:val="variable"/>
-    <w:sig w:usb0="E0002AFF" w:usb1="C0007843" w:usb2="00000009" w:usb3="00000000" w:csb0="000001FF" w:csb1="00000000"/>
+    <w:sig w:usb0="E0002EFF" w:usb1="C000785B" w:usb2="00000009" w:usb3="00000000" w:csb0="000001FF" w:csb1="00000000"/>
   </w:font>
   <w:font w:name="Dotum">
     <w:altName w:val="돋움"/>
@@ -4649,25 +4874,23 @@
     <w:pitch w:val="variable"/>
     <w:sig w:usb0="E1002EFF" w:usb1="C000605B" w:usb2="00000029" w:usb3="00000000" w:csb0="000101FF" w:csb1="00000000"/>
   </w:font>
-  <w:font w:name="Calibri">
-    <w:panose1 w:val="020F0502020204030204"/>
-    <w:charset w:val="EE"/>
+  <w:font w:name="Aptos">
+    <w:charset w:val="00"/>
     <w:family w:val="swiss"/>
     <w:pitch w:val="variable"/>
-    <w:sig w:usb0="E0002AFF" w:usb1="4000ACFF" w:usb2="00000001" w:usb3="00000000" w:csb0="000001FF" w:csb1="00000000"/>
+    <w:sig w:usb0="20000287" w:usb1="00000003" w:usb2="00000000" w:usb3="00000000" w:csb0="0000019F" w:csb1="00000000"/>
   </w:font>
-  <w:font w:name="Calibri Light">
-    <w:panose1 w:val="020F0302020204030204"/>
-    <w:charset w:val="EE"/>
+  <w:font w:name="Aptos Display">
+    <w:charset w:val="00"/>
     <w:family w:val="swiss"/>
     <w:pitch w:val="variable"/>
-    <w:sig w:usb0="A0002AEF" w:usb1="4000207B" w:usb2="00000000" w:usb3="00000000" w:csb0="000001FF" w:csb1="00000000"/>
+    <w:sig w:usb0="20000287" w:usb1="00000003" w:usb2="00000000" w:usb3="00000000" w:csb0="0000019F" w:csb1="00000000"/>
   </w:font>
 </w:fonts>
 </file>
 
 <file path=word/glossary/settings.xml><?xml version="1.0" encoding="utf-8"?>
-<w:settings xmlns:mc="http://schemas.openxmlformats.org/markup-compatibility/2006" xmlns:o="urn:schemas-microsoft-com:office:office" xmlns:r="http://schemas.openxmlformats.org/officeDocument/2006/relationships" xmlns:m="http://schemas.openxmlformats.org/officeDocument/2006/math" xmlns:v="urn:schemas-microsoft-com:vml" xmlns:w10="urn:schemas-microsoft-com:office:word" xmlns:w="http://schemas.openxmlformats.org/wordprocessingml/2006/main" xmlns:w14="http://schemas.microsoft.com/office/word/2010/wordml" xmlns:w15="http://schemas.microsoft.com/office/word/2012/wordml" xmlns:w16cex="http://schemas.microsoft.com/office/word/2018/wordml/cex" xmlns:w16cid="http://schemas.microsoft.com/office/word/2016/wordml/cid" xmlns:w16="http://schemas.microsoft.com/office/word/2018/wordml" xmlns:w16sdtdh="http://schemas.microsoft.com/office/word/2020/wordml/sdtdatahash" xmlns:w16se="http://schemas.microsoft.com/office/word/2015/wordml/symex" xmlns:sl="http://schemas.openxmlformats.org/schemaLibrary/2006/main" mc:Ignorable="w14 w15 w16se w16cid w16 w16cex w16sdtdh">
+<w:settings xmlns:mc="http://schemas.openxmlformats.org/markup-compatibility/2006" xmlns:o="urn:schemas-microsoft-com:office:office" xmlns:r="http://schemas.openxmlformats.org/officeDocument/2006/relationships" xmlns:m="http://schemas.openxmlformats.org/officeDocument/2006/math" xmlns:v="urn:schemas-microsoft-com:vml" xmlns:w10="urn:schemas-microsoft-com:office:word" xmlns:w="http://schemas.openxmlformats.org/wordprocessingml/2006/main" xmlns:w14="http://schemas.microsoft.com/office/word/2010/wordml" xmlns:w15="http://schemas.microsoft.com/office/word/2012/wordml" xmlns:w16cex="http://schemas.microsoft.com/office/word/2018/wordml/cex" xmlns:w16cid="http://schemas.microsoft.com/office/word/2016/wordml/cid" xmlns:w16="http://schemas.microsoft.com/office/word/2018/wordml" xmlns:w16du="http://schemas.microsoft.com/office/word/2023/wordml/word16du" xmlns:w16sdtdh="http://schemas.microsoft.com/office/word/2020/wordml/sdtdatahash" xmlns:w16sdtfl="http://schemas.microsoft.com/office/word/2024/wordml/sdtformatlock" xmlns:w16se="http://schemas.microsoft.com/office/word/2015/wordml/symex" xmlns:sl="http://schemas.openxmlformats.org/schemaLibrary/2006/main" mc:Ignorable="w14 w15 w16se w16cid w16 w16cex w16sdtdh w16sdtfl w16du">
   <w:view w:val="normal"/>
   <w:defaultTabStop w:val="708"/>
   <w:hyphenationZone w:val="425"/>
@@ -4683,14 +4906,17 @@
   </w:compat>
   <w:rsids>
     <w:rsidRoot w:val="00707B4F"/>
+    <w:rsid w:val="000A5B89"/>
     <w:rsid w:val="001A52F0"/>
     <w:rsid w:val="0020513E"/>
     <w:rsid w:val="00707B4F"/>
     <w:rsid w:val="00723DF8"/>
+    <w:rsid w:val="00933264"/>
     <w:rsid w:val="0094003E"/>
     <w:rsid w:val="00A53736"/>
     <w:rsid w:val="00A61441"/>
     <w:rsid w:val="00B21918"/>
+    <w:rsid w:val="00F33CF9"/>
   </w:rsids>
   <m:mathPr>
     <m:mathFont m:val="Cambria Math"/>
@@ -4714,7 +4940,7 @@
 </file>
 
 <file path=word/glossary/styles.xml><?xml version="1.0" encoding="utf-8"?>
-<w:styles xmlns:mc="http://schemas.openxmlformats.org/markup-compatibility/2006" xmlns:r="http://schemas.openxmlformats.org/officeDocument/2006/relationships" xmlns:w="http://schemas.openxmlformats.org/wordprocessingml/2006/main" xmlns:w14="http://schemas.microsoft.com/office/word/2010/wordml" xmlns:w15="http://schemas.microsoft.com/office/word/2012/wordml" xmlns:w16cex="http://schemas.microsoft.com/office/word/2018/wordml/cex" xmlns:w16cid="http://schemas.microsoft.com/office/word/2016/wordml/cid" xmlns:w16="http://schemas.microsoft.com/office/word/2018/wordml" xmlns:w16sdtdh="http://schemas.microsoft.com/office/word/2020/wordml/sdtdatahash" xmlns:w16se="http://schemas.microsoft.com/office/word/2015/wordml/symex" mc:Ignorable="w14 w15 w16se w16cid w16 w16cex w16sdtdh">
+<w:styles xmlns:mc="http://schemas.openxmlformats.org/markup-compatibility/2006" xmlns:r="http://schemas.openxmlformats.org/officeDocument/2006/relationships" xmlns:w="http://schemas.openxmlformats.org/wordprocessingml/2006/main" xmlns:w14="http://schemas.microsoft.com/office/word/2010/wordml" xmlns:w15="http://schemas.microsoft.com/office/word/2012/wordml" xmlns:w16cex="http://schemas.microsoft.com/office/word/2018/wordml/cex" xmlns:w16cid="http://schemas.microsoft.com/office/word/2016/wordml/cid" xmlns:w16="http://schemas.microsoft.com/office/word/2018/wordml" xmlns:w16du="http://schemas.microsoft.com/office/word/2023/wordml/word16du" xmlns:w16sdtdh="http://schemas.microsoft.com/office/word/2020/wordml/sdtdatahash" xmlns:w16sdtfl="http://schemas.microsoft.com/office/word/2024/wordml/sdtformatlock" xmlns:w16se="http://schemas.microsoft.com/office/word/2015/wordml/symex" mc:Ignorable="w14 w15 w16se w16cid w16 w16cex w16sdtdh w16sdtfl w16du">
   <w:docDefaults>
     <w:rPrDefault>
       <w:rPr>
@@ -5129,7 +5355,7 @@
       <w:rFonts w:asciiTheme="majorHAnsi" w:eastAsiaTheme="majorEastAsia" w:hAnsiTheme="majorHAnsi" w:cstheme="majorBidi"/>
       <w:bCs/>
       <w:caps/>
-      <w:color w:val="4472C4" w:themeColor="accent1"/>
+      <w:color w:val="156082" w:themeColor="accent1"/>
       <w:sz w:val="28"/>
       <w:szCs w:val="28"/>
     </w:rPr>
@@ -5152,7 +5378,7 @@
       <w:rFonts w:asciiTheme="majorHAnsi" w:eastAsiaTheme="majorEastAsia" w:hAnsiTheme="majorHAnsi" w:cstheme="majorBidi"/>
       <w:b/>
       <w:bCs/>
-      <w:color w:val="4472C4" w:themeColor="accent1"/>
+      <w:color w:val="156082" w:themeColor="accent1"/>
       <w:sz w:val="26"/>
       <w:szCs w:val="26"/>
     </w:rPr>
@@ -5176,7 +5402,7 @@
       <w:b/>
       <w:bCs/>
       <w:caps/>
-      <w:color w:val="44546A" w:themeColor="text2"/>
+      <w:color w:val="0E2841" w:themeColor="text2"/>
     </w:rPr>
   </w:style>
   <w:style w:type="character" w:default="1" w:styleId="Bekezdsalapbettpusa">
@@ -5206,14 +5432,6 @@
     <w:semiHidden/>
     <w:unhideWhenUsed/>
   </w:style>
-  <w:style w:type="paragraph" w:customStyle="1" w:styleId="40AC99293AE04489803E33319C8354B0">
-    <w:name w:val="40AC99293AE04489803E33319C8354B0"/>
-    <w:rsid w:val="00A61441"/>
-  </w:style>
-  <w:style w:type="paragraph" w:customStyle="1" w:styleId="B70AF0225F274196BA83EB3B30708C77">
-    <w:name w:val="B70AF0225F274196BA83EB3B30708C77"/>
-    <w:rsid w:val="00A61441"/>
-  </w:style>
   <w:style w:type="character" w:customStyle="1" w:styleId="Cmsor1Char">
     <w:name w:val="Címsor 1 Char"/>
     <w:basedOn w:val="Bekezdsalapbettpusa"/>
@@ -5223,7 +5441,7 @@
       <w:rFonts w:asciiTheme="majorHAnsi" w:eastAsiaTheme="majorEastAsia" w:hAnsiTheme="majorHAnsi" w:cstheme="majorBidi"/>
       <w:bCs/>
       <w:caps/>
-      <w:color w:val="4472C4" w:themeColor="accent1"/>
+      <w:color w:val="156082" w:themeColor="accent1"/>
       <w:sz w:val="28"/>
       <w:szCs w:val="28"/>
     </w:rPr>
@@ -5237,7 +5455,7 @@
       <w:rFonts w:asciiTheme="majorHAnsi" w:eastAsiaTheme="majorEastAsia" w:hAnsiTheme="majorHAnsi" w:cstheme="majorBidi"/>
       <w:b/>
       <w:bCs/>
-      <w:color w:val="4472C4" w:themeColor="accent1"/>
+      <w:color w:val="156082" w:themeColor="accent1"/>
       <w:sz w:val="26"/>
       <w:szCs w:val="26"/>
     </w:rPr>
@@ -5252,24 +5470,8 @@
       <w:b/>
       <w:bCs/>
       <w:caps/>
-      <w:color w:val="44546A" w:themeColor="text2"/>
+      <w:color w:val="0E2841" w:themeColor="text2"/>
     </w:rPr>
-  </w:style>
-  <w:style w:type="paragraph" w:customStyle="1" w:styleId="BF62EA4870484A6EBCF103FA4B8BF787">
-    <w:name w:val="BF62EA4870484A6EBCF103FA4B8BF787"/>
-    <w:rsid w:val="00707B4F"/>
-  </w:style>
-  <w:style w:type="paragraph" w:customStyle="1" w:styleId="7BF10653673A4D2AA76B2EDA3D48D4F6">
-    <w:name w:val="7BF10653673A4D2AA76B2EDA3D48D4F6"/>
-    <w:rsid w:val="00A61441"/>
-  </w:style>
-  <w:style w:type="paragraph" w:customStyle="1" w:styleId="4112CC39EF3645078F2EC82F3FCE5CE1">
-    <w:name w:val="4112CC39EF3645078F2EC82F3FCE5CE1"/>
-    <w:rsid w:val="00A61441"/>
-  </w:style>
-  <w:style w:type="paragraph" w:customStyle="1" w:styleId="6224BF32C5ED48BF9EAAC3355B7D60F6">
-    <w:name w:val="6224BF32C5ED48BF9EAAC3355B7D60F6"/>
-    <w:rsid w:val="00A61441"/>
   </w:style>
   <w:style w:type="paragraph" w:customStyle="1" w:styleId="27440EB855784C7F957DBBDAAD92B3E2">
     <w:name w:val="27440EB855784C7F957DBBDAAD92B3E2"/>
@@ -5279,7 +5481,7 @@
 </file>
 
 <file path=word/glossary/webSettings.xml><?xml version="1.0" encoding="utf-8"?>
-<w:webSettings xmlns:mc="http://schemas.openxmlformats.org/markup-compatibility/2006" xmlns:r="http://schemas.openxmlformats.org/officeDocument/2006/relationships" xmlns:w="http://schemas.openxmlformats.org/wordprocessingml/2006/main" xmlns:w14="http://schemas.microsoft.com/office/word/2010/wordml" xmlns:w15="http://schemas.microsoft.com/office/word/2012/wordml" xmlns:w16cex="http://schemas.microsoft.com/office/word/2018/wordml/cex" xmlns:w16cid="http://schemas.microsoft.com/office/word/2016/wordml/cid" xmlns:w16="http://schemas.microsoft.com/office/word/2018/wordml" xmlns:w16sdtdh="http://schemas.microsoft.com/office/word/2020/wordml/sdtdatahash" xmlns:w16se="http://schemas.microsoft.com/office/word/2015/wordml/symex" mc:Ignorable="w14 w15 w16se w16cid w16 w16cex w16sdtdh">
+<w:webSettings xmlns:mc="http://schemas.openxmlformats.org/markup-compatibility/2006" xmlns:r="http://schemas.openxmlformats.org/officeDocument/2006/relationships" xmlns:w="http://schemas.openxmlformats.org/wordprocessingml/2006/main" xmlns:w14="http://schemas.microsoft.com/office/word/2010/wordml" xmlns:w15="http://schemas.microsoft.com/office/word/2012/wordml" xmlns:w16cex="http://schemas.microsoft.com/office/word/2018/wordml/cex" xmlns:w16cid="http://schemas.microsoft.com/office/word/2016/wordml/cid" xmlns:w16="http://schemas.microsoft.com/office/word/2018/wordml" xmlns:w16du="http://schemas.microsoft.com/office/word/2023/wordml/word16du" xmlns:w16sdtdh="http://schemas.microsoft.com/office/word/2020/wordml/sdtdatahash" xmlns:w16sdtfl="http://schemas.microsoft.com/office/word/2024/wordml/sdtformatlock" xmlns:w16se="http://schemas.microsoft.com/office/word/2015/wordml/symex" mc:Ignorable="w14 w15 w16se w16cid w16 w16cex w16sdtdh w16sdtfl w16du">
   <w:optimizeForBrowser/>
   <w:allowPNG/>
 </w:webSettings>
@@ -5539,6 +5741,15 @@
 </file>
 
 <file path=customXml/item1.xml><?xml version="1.0" encoding="utf-8"?>
+<?mso-contentType ?>
+<FormTemplates xmlns="http://schemas.microsoft.com/sharepoint/v3/contenttype/forms">
+  <Display>DocumentLibraryForm</Display>
+  <Edit>AssetEditForm</Edit>
+  <New>DocumentLibraryForm</New>
+</FormTemplates>
+</file>
+
+<file path=customXml/item2.xml><?xml version="1.0" encoding="utf-8"?>
 <ct:contentTypeSchema xmlns:ct="http://schemas.microsoft.com/office/2006/metadata/contentType" xmlns:ma="http://schemas.microsoft.com/office/2006/metadata/properties/metaAttributes" ct:_="" ma:_="" ma:contentTypeName="TemplateFile" ma:contentTypeID="0x010100ADEC13B5E4FA0F4BA72DC03E1FAE02FA04009372B5BAB9923946A28806341B445653" ma:contentTypeVersion="56" ma:contentTypeDescription="Create a new document." ma:contentTypeScope="" ma:versionID="788e4010be5eb75c22fb26f9e32efc14">
   <xsd:schema xmlns:xsd="http://www.w3.org/2001/XMLSchema" xmlns:xs="http://www.w3.org/2001/XMLSchema" xmlns:p="http://schemas.microsoft.com/office/2006/metadata/properties" xmlns:ns2="5fce2081-f58c-44ad-b03c-4d426a1b6afa" targetNamespace="http://schemas.microsoft.com/office/2006/metadata/properties" ma:root="true" ma:fieldsID="e1a322f982b748fa5b923752ff9272fa" ns2:_="">
     <xsd:import namespace="5fce2081-f58c-44ad-b03c-4d426a1b6afa"/>
@@ -6572,20 +6783,7 @@
 </ct:contentTypeSchema>
 </file>
 
-<file path=customXml/item2.xml><?xml version="1.0" encoding="utf-8"?>
-<?mso-contentType ?>
-<FormTemplates xmlns="http://schemas.microsoft.com/sharepoint/v3/contenttype/forms">
-  <Display>DocumentLibraryForm</Display>
-  <Edit>AssetEditForm</Edit>
-  <New>DocumentLibraryForm</New>
-</FormTemplates>
-</file>
-
 <file path=customXml/item3.xml><?xml version="1.0" encoding="utf-8"?>
-<b:Sources xmlns:b="http://schemas.openxmlformats.org/officeDocument/2006/bibliography" xmlns="http://schemas.openxmlformats.org/officeDocument/2006/bibliography" SelectedStyle="\APASixthEditionOfficeOnline.xsl" StyleName="APA" Version="6"/>
-</file>
-
-<file path=customXml/item4.xml><?xml version="1.0" encoding="utf-8"?>
 <p:properties xmlns:p="http://schemas.microsoft.com/office/2006/metadata/properties" xmlns:xsi="http://www.w3.org/2001/XMLSchema-instance" xmlns:pc="http://schemas.microsoft.com/office/infopath/2007/PartnerControls">
   <documentManagement>
     <TPExecutable xmlns="5fce2081-f58c-44ad-b03c-4d426a1b6afa" xsi:nil="true"/>
@@ -6712,7 +6910,19 @@
 </p:properties>
 </file>
 
+<file path=customXml/item4.xml><?xml version="1.0" encoding="utf-8"?>
+<b:Sources xmlns:b="http://schemas.openxmlformats.org/officeDocument/2006/bibliography" xmlns="http://schemas.openxmlformats.org/officeDocument/2006/bibliography" SelectedStyle="\APASixthEditionOfficeOnline.xsl" StyleName="APA" Version="6"/>
+</file>
+
 <file path=customXml/itemProps1.xml><?xml version="1.0" encoding="utf-8"?>
+<ds:datastoreItem xmlns:ds="http://schemas.openxmlformats.org/officeDocument/2006/customXml" ds:itemID="{179B497F-61F9-416E-9E6F-A4CA7944E647}">
+  <ds:schemaRefs>
+    <ds:schemaRef ds:uri="http://schemas.microsoft.com/sharepoint/v3/contenttype/forms"/>
+  </ds:schemaRefs>
+</ds:datastoreItem>
+</file>
+
+<file path=customXml/itemProps2.xml><?xml version="1.0" encoding="utf-8"?>
 <ds:datastoreItem xmlns:ds="http://schemas.openxmlformats.org/officeDocument/2006/customXml" ds:itemID="{6018481C-2379-4327-A908-DF5537CFD234}">
   <ds:schemaRefs>
     <ds:schemaRef ds:uri="http://schemas.microsoft.com/office/2006/metadata/contentType"/>
@@ -6730,23 +6940,7 @@
 </ds:datastoreItem>
 </file>
 
-<file path=customXml/itemProps2.xml><?xml version="1.0" encoding="utf-8"?>
-<ds:datastoreItem xmlns:ds="http://schemas.openxmlformats.org/officeDocument/2006/customXml" ds:itemID="{179B497F-61F9-416E-9E6F-A4CA7944E647}">
-  <ds:schemaRefs>
-    <ds:schemaRef ds:uri="http://schemas.microsoft.com/sharepoint/v3/contenttype/forms"/>
-  </ds:schemaRefs>
-</ds:datastoreItem>
-</file>
-
 <file path=customXml/itemProps3.xml><?xml version="1.0" encoding="utf-8"?>
-<ds:datastoreItem xmlns:ds="http://schemas.openxmlformats.org/officeDocument/2006/customXml" ds:itemID="{86F17470-9593-40DB-B66B-C683BE9C526D}">
-  <ds:schemaRefs>
-    <ds:schemaRef ds:uri="http://schemas.openxmlformats.org/officeDocument/2006/bibliography"/>
-  </ds:schemaRefs>
-</ds:datastoreItem>
-</file>
-
-<file path=customXml/itemProps4.xml><?xml version="1.0" encoding="utf-8"?>
 <ds:datastoreItem xmlns:ds="http://schemas.openxmlformats.org/officeDocument/2006/customXml" ds:itemID="{C3999ED1-D436-4A51-87A0-786A89FA1946}">
   <ds:schemaRefs>
     <ds:schemaRef ds:uri="http://schemas.microsoft.com/office/2006/metadata/properties"/>
@@ -6754,4 +6948,12 @@
     <ds:schemaRef ds:uri="5fce2081-f58c-44ad-b03c-4d426a1b6afa"/>
   </ds:schemaRefs>
 </ds:datastoreItem>
+</file>
+
+<file path=customXml/itemProps4.xml><?xml version="1.0" encoding="utf-8"?>
+<ds:datastoreItem xmlns:ds="http://schemas.openxmlformats.org/officeDocument/2006/customXml" ds:itemID="{86F17470-9593-40DB-B66B-C683BE9C526D}">
+  <ds:schemaRefs>
+    <ds:schemaRef ds:uri="http://schemas.openxmlformats.org/officeDocument/2006/bibliography"/>
+  </ds:schemaRefs>
+</ds:datastoreItem>
 </file>
</xml_diff>